<commit_message>
fechas de la designacion
</commit_message>
<xml_diff>
--- a/public/designationTemplate.docx
+++ b/public/designationTemplate.docx
@@ -108,14 +108,6 @@
         <w:t>Para:</w:t>
         <w:tab/>
         <w:tab/>
-      </w:r>
-      <w:r>
-        <w:rPr>
-          <w:rFonts w:eastAsia="Arial Narrow" w:cs="Arial Narrow" w:ascii="Arial Narrow" w:hAnsi="Arial Narrow"/>
-          <w:b/>
-          <w:sz w:val="22"/>
-          <w:szCs w:val="22"/>
-        </w:rPr>
         <w:t>${auditores}</w:t>
       </w:r>
     </w:p>
@@ -409,7 +401,7 @@
     <w:tbl>
       <w:tblPr>
         <w:tblStyle w:val="Table1"/>
-        <w:tblW w:w="9021" w:type="dxa"/>
+        <w:tblW w:w="9471" w:type="dxa"/>
         <w:jc w:val="center"/>
         <w:tblInd w:w="0" w:type="dxa"/>
         <w:tblLayout w:type="fixed"/>
@@ -422,7 +414,7 @@
         <w:tblLook w:val="0400"/>
       </w:tblPr>
       <w:tblGrid>
-        <w:gridCol w:w="921"/>
+        <w:gridCol w:w="1157"/>
         <w:gridCol w:w="879"/>
         <w:gridCol w:w="921"/>
         <w:gridCol w:w="900"/>
@@ -430,8 +422,8 @@
         <w:gridCol w:w="900"/>
         <w:gridCol w:w="900"/>
         <w:gridCol w:w="900"/>
-        <w:gridCol w:w="900"/>
-        <w:gridCol w:w="900"/>
+        <w:gridCol w:w="1018"/>
+        <w:gridCol w:w="996"/>
       </w:tblGrid>
       <w:tr>
         <w:trPr>
@@ -439,7 +431,7 @@
         </w:trPr>
         <w:tc>
           <w:tcPr>
-            <w:tcW w:w="1800" w:type="dxa"/>
+            <w:tcW w:w="2036" w:type="dxa"/>
             <w:gridSpan w:val="2"/>
             <w:tcBorders>
               <w:top w:val="single" w:sz="8" w:space="0" w:color="000000"/>
@@ -588,7 +580,7 @@
         </w:tc>
         <w:tc>
           <w:tcPr>
-            <w:tcW w:w="1800" w:type="dxa"/>
+            <w:tcW w:w="2014" w:type="dxa"/>
             <w:gridSpan w:val="2"/>
             <w:tcBorders>
               <w:top w:val="single" w:sz="8" w:space="0" w:color="000000"/>
@@ -630,7 +622,7 @@
         </w:trPr>
         <w:tc>
           <w:tcPr>
-            <w:tcW w:w="921" w:type="dxa"/>
+            <w:tcW w:w="1157" w:type="dxa"/>
             <w:tcBorders>
               <w:left w:val="single" w:sz="8" w:space="0" w:color="000000"/>
               <w:bottom w:val="single" w:sz="8" w:space="0" w:color="000000"/>
@@ -656,15 +648,7 @@
                 <w:sz w:val="16"/>
                 <w:szCs w:val="16"/>
               </w:rPr>
-              <w:t>$</w:t>
-            </w:r>
-            <w:r>
-              <w:rPr>
-                <w:rFonts w:eastAsia="Arial Narrow" w:cs="Arial Narrow" w:ascii="Arial Narrow" w:hAnsi="Arial Narrow"/>
-                <w:sz w:val="16"/>
-                <w:szCs w:val="16"/>
-              </w:rPr>
-              <w:t>{fechaPlanificacionInicio}</w:t>
+              <w:t>${fechaPlanificacionInicio}</w:t>
             </w:r>
           </w:p>
         </w:tc>
@@ -696,34 +680,7 @@
                 <w:sz w:val="16"/>
                 <w:szCs w:val="16"/>
               </w:rPr>
-              <w:t>$</w:t>
-            </w:r>
-            <w:r>
-              <w:rPr>
-                <w:rFonts w:eastAsia="Arial Narrow" w:cs="Arial Narrow" w:ascii="Arial Narrow" w:hAnsi="Arial Narrow"/>
-                <w:color w:val="000000"/>
-                <w:sz w:val="16"/>
-                <w:szCs w:val="16"/>
-              </w:rPr>
-              <w:t>{fechaPlanificacion</w:t>
-            </w:r>
-            <w:r>
-              <w:rPr>
-                <w:rFonts w:eastAsia="Arial Narrow" w:cs="Arial Narrow" w:ascii="Arial Narrow" w:hAnsi="Arial Narrow"/>
-                <w:color w:val="000000"/>
-                <w:sz w:val="16"/>
-                <w:szCs w:val="16"/>
-              </w:rPr>
-              <w:t>Fin</w:t>
-            </w:r>
-            <w:r>
-              <w:rPr>
-                <w:rFonts w:eastAsia="Arial Narrow" w:cs="Arial Narrow" w:ascii="Arial Narrow" w:hAnsi="Arial Narrow"/>
-                <w:color w:val="000000"/>
-                <w:sz w:val="16"/>
-                <w:szCs w:val="16"/>
-              </w:rPr>
-              <w:t>}</w:t>
+              <w:t>${fechaPlanificacionFin}</w:t>
             </w:r>
           </w:p>
         </w:tc>
@@ -755,34 +712,7 @@
                 <w:sz w:val="16"/>
                 <w:szCs w:val="16"/>
               </w:rPr>
-              <w:t>$</w:t>
-            </w:r>
-            <w:r>
-              <w:rPr>
-                <w:rFonts w:eastAsia="Arial Narrow" w:cs="Arial Narrow" w:ascii="Arial Narrow" w:hAnsi="Arial Narrow"/>
-                <w:color w:val="000000"/>
-                <w:sz w:val="16"/>
-                <w:szCs w:val="16"/>
-              </w:rPr>
-              <w:t>{fecha</w:t>
-            </w:r>
-            <w:r>
-              <w:rPr>
-                <w:rFonts w:eastAsia="Arial Narrow" w:cs="Arial Narrow" w:ascii="Arial Narrow" w:hAnsi="Arial Narrow"/>
-                <w:color w:val="000000"/>
-                <w:sz w:val="16"/>
-                <w:szCs w:val="16"/>
-              </w:rPr>
-              <w:t>Ejecucion</w:t>
-            </w:r>
-            <w:r>
-              <w:rPr>
-                <w:rFonts w:eastAsia="Arial Narrow" w:cs="Arial Narrow" w:ascii="Arial Narrow" w:hAnsi="Arial Narrow"/>
-                <w:color w:val="000000"/>
-                <w:sz w:val="16"/>
-                <w:szCs w:val="16"/>
-              </w:rPr>
-              <w:t>Inicio}</w:t>
+              <w:t>${fechaEjecucionInicio}</w:t>
             </w:r>
           </w:p>
         </w:tc>
@@ -814,8 +744,31 @@
                 <w:sz w:val="16"/>
                 <w:szCs w:val="16"/>
               </w:rPr>
-              <w:t>$</w:t>
+              <w:t>${fechaEjecucionFin}</w:t>
             </w:r>
+          </w:p>
+        </w:tc>
+        <w:tc>
+          <w:tcPr>
+            <w:tcW w:w="900" w:type="dxa"/>
+            <w:tcBorders>
+              <w:bottom w:val="single" w:sz="8" w:space="0" w:color="000000"/>
+              <w:right w:val="single" w:sz="8" w:space="0" w:color="000000"/>
+            </w:tcBorders>
+            <w:vAlign w:val="center"/>
+          </w:tcPr>
+          <w:p>
+            <w:pPr>
+              <w:pStyle w:val="Normal1"/>
+              <w:spacing w:lineRule="auto" w:line="276"/>
+              <w:jc w:val="center"/>
+              <w:rPr>
+                <w:rFonts w:ascii="Arial Narrow" w:hAnsi="Arial Narrow" w:eastAsia="Arial Narrow" w:cs="Arial Narrow"/>
+                <w:color w:val="000000"/>
+                <w:sz w:val="16"/>
+                <w:szCs w:val="16"/>
+              </w:rPr>
+            </w:pPr>
             <w:r>
               <w:rPr>
                 <w:rFonts w:eastAsia="Arial Narrow" w:cs="Arial Narrow" w:ascii="Arial Narrow" w:hAnsi="Arial Narrow"/>
@@ -823,17 +776,21 @@
                 <w:sz w:val="16"/>
                 <w:szCs w:val="16"/>
               </w:rPr>
-              <w:t>{fecha</w:t>
+              <w:t>${fechaPreeliminarInicio</w:t>
             </w:r>
-            <w:r>
-              <w:rPr>
-                <w:rFonts w:eastAsia="Arial Narrow" w:cs="Arial Narrow" w:ascii="Arial Narrow" w:hAnsi="Arial Narrow"/>
-                <w:color w:val="000000"/>
-                <w:sz w:val="16"/>
-                <w:szCs w:val="16"/>
-              </w:rPr>
-              <w:t>EjecucionFin</w:t>
-            </w:r>
+          </w:p>
+          <w:p>
+            <w:pPr>
+              <w:pStyle w:val="Normal1"/>
+              <w:spacing w:lineRule="auto" w:line="276"/>
+              <w:jc w:val="center"/>
+              <w:rPr>
+                <w:rFonts w:ascii="Arial Narrow" w:hAnsi="Arial Narrow" w:eastAsia="Arial Narrow" w:cs="Arial Narrow"/>
+                <w:color w:val="000000"/>
+                <w:sz w:val="16"/>
+                <w:szCs w:val="16"/>
+              </w:rPr>
+            </w:pPr>
             <w:r>
               <w:rPr>
                 <w:rFonts w:eastAsia="Arial Narrow" w:cs="Arial Narrow" w:ascii="Arial Narrow" w:hAnsi="Arial Narrow"/>
@@ -873,7 +830,29 @@
                 <w:sz w:val="16"/>
                 <w:szCs w:val="16"/>
               </w:rPr>
-              <w:t>06/05/2024</w:t>
+              <w:t>${fechaPreeliminarFin</w:t>
+            </w:r>
+          </w:p>
+          <w:p>
+            <w:pPr>
+              <w:pStyle w:val="Normal1"/>
+              <w:spacing w:lineRule="auto" w:line="276"/>
+              <w:jc w:val="center"/>
+              <w:rPr>
+                <w:rFonts w:ascii="Arial Narrow" w:hAnsi="Arial Narrow" w:eastAsia="Arial Narrow" w:cs="Arial Narrow"/>
+                <w:color w:val="000000"/>
+                <w:sz w:val="16"/>
+                <w:szCs w:val="16"/>
+              </w:rPr>
+            </w:pPr>
+            <w:r>
+              <w:rPr>
+                <w:rFonts w:eastAsia="Arial Narrow" w:cs="Arial Narrow" w:ascii="Arial Narrow" w:hAnsi="Arial Narrow"/>
+                <w:color w:val="000000"/>
+                <w:sz w:val="16"/>
+                <w:szCs w:val="16"/>
+              </w:rPr>
+              <w:t>}</w:t>
             </w:r>
           </w:p>
         </w:tc>
@@ -905,7 +884,29 @@
                 <w:sz w:val="16"/>
                 <w:szCs w:val="16"/>
               </w:rPr>
-              <w:t>10/05/2024</w:t>
+              <w:t>${fechaDescargoInicio</w:t>
+            </w:r>
+          </w:p>
+          <w:p>
+            <w:pPr>
+              <w:pStyle w:val="Normal1"/>
+              <w:spacing w:lineRule="auto" w:line="276"/>
+              <w:jc w:val="center"/>
+              <w:rPr>
+                <w:rFonts w:ascii="Arial Narrow" w:hAnsi="Arial Narrow" w:eastAsia="Arial Narrow" w:cs="Arial Narrow"/>
+                <w:color w:val="000000"/>
+                <w:sz w:val="16"/>
+                <w:szCs w:val="16"/>
+              </w:rPr>
+            </w:pPr>
+            <w:r>
+              <w:rPr>
+                <w:rFonts w:eastAsia="Arial Narrow" w:cs="Arial Narrow" w:ascii="Arial Narrow" w:hAnsi="Arial Narrow"/>
+                <w:color w:val="000000"/>
+                <w:sz w:val="16"/>
+                <w:szCs w:val="16"/>
+              </w:rPr>
+              <w:t>}</w:t>
             </w:r>
           </w:p>
         </w:tc>
@@ -937,13 +938,35 @@
                 <w:sz w:val="16"/>
                 <w:szCs w:val="16"/>
               </w:rPr>
-              <w:t>13/05/2024</w:t>
+              <w:t>${fechaDescargoFin</w:t>
+            </w:r>
+          </w:p>
+          <w:p>
+            <w:pPr>
+              <w:pStyle w:val="Normal1"/>
+              <w:spacing w:lineRule="auto" w:line="276"/>
+              <w:jc w:val="center"/>
+              <w:rPr>
+                <w:rFonts w:ascii="Arial Narrow" w:hAnsi="Arial Narrow" w:eastAsia="Arial Narrow" w:cs="Arial Narrow"/>
+                <w:color w:val="000000"/>
+                <w:sz w:val="16"/>
+                <w:szCs w:val="16"/>
+              </w:rPr>
+            </w:pPr>
+            <w:r>
+              <w:rPr>
+                <w:rFonts w:eastAsia="Arial Narrow" w:cs="Arial Narrow" w:ascii="Arial Narrow" w:hAnsi="Arial Narrow"/>
+                <w:color w:val="000000"/>
+                <w:sz w:val="16"/>
+                <w:szCs w:val="16"/>
+              </w:rPr>
+              <w:t>}</w:t>
             </w:r>
           </w:p>
         </w:tc>
         <w:tc>
           <w:tcPr>
-            <w:tcW w:w="900" w:type="dxa"/>
+            <w:tcW w:w="1018" w:type="dxa"/>
             <w:tcBorders>
               <w:bottom w:val="single" w:sz="8" w:space="0" w:color="000000"/>
               <w:right w:val="single" w:sz="8" w:space="0" w:color="000000"/>
@@ -969,13 +992,35 @@
                 <w:sz w:val="16"/>
                 <w:szCs w:val="16"/>
               </w:rPr>
-              <w:t>24/05/2024</w:t>
+              <w:t>${fechaDefinitivoInicio</w:t>
+            </w:r>
+          </w:p>
+          <w:p>
+            <w:pPr>
+              <w:pStyle w:val="Normal1"/>
+              <w:spacing w:lineRule="auto" w:line="276"/>
+              <w:jc w:val="center"/>
+              <w:rPr>
+                <w:rFonts w:ascii="Arial Narrow" w:hAnsi="Arial Narrow" w:eastAsia="Arial Narrow" w:cs="Arial Narrow"/>
+                <w:color w:val="000000"/>
+                <w:sz w:val="16"/>
+                <w:szCs w:val="16"/>
+              </w:rPr>
+            </w:pPr>
+            <w:r>
+              <w:rPr>
+                <w:rFonts w:eastAsia="Arial Narrow" w:cs="Arial Narrow" w:ascii="Arial Narrow" w:hAnsi="Arial Narrow"/>
+                <w:color w:val="000000"/>
+                <w:sz w:val="16"/>
+                <w:szCs w:val="16"/>
+              </w:rPr>
+              <w:t>}</w:t>
             </w:r>
           </w:p>
         </w:tc>
         <w:tc>
           <w:tcPr>
-            <w:tcW w:w="900" w:type="dxa"/>
+            <w:tcW w:w="996" w:type="dxa"/>
             <w:tcBorders>
               <w:bottom w:val="single" w:sz="8" w:space="0" w:color="000000"/>
               <w:right w:val="single" w:sz="8" w:space="0" w:color="000000"/>
@@ -1001,19 +1046,9 @@
                 <w:sz w:val="16"/>
                 <w:szCs w:val="16"/>
               </w:rPr>
-              <w:t>27/05/2024</w:t>
+              <w:t>${fechaDefinitivoFin</w:t>
             </w:r>
           </w:p>
-        </w:tc>
-        <w:tc>
-          <w:tcPr>
-            <w:tcW w:w="900" w:type="dxa"/>
-            <w:tcBorders>
-              <w:bottom w:val="single" w:sz="8" w:space="0" w:color="000000"/>
-              <w:right w:val="single" w:sz="8" w:space="0" w:color="000000"/>
-            </w:tcBorders>
-            <w:vAlign w:val="center"/>
-          </w:tcPr>
           <w:p>
             <w:pPr>
               <w:pStyle w:val="Normal1"/>
@@ -1033,7 +1068,7 @@
                 <w:sz w:val="16"/>
                 <w:szCs w:val="16"/>
               </w:rPr>
-              <w:t>31/05/2024</w:t>
+              <w:t>}</w:t>
             </w:r>
           </w:p>
         </w:tc>
@@ -1044,7 +1079,7 @@
         </w:trPr>
         <w:tc>
           <w:tcPr>
-            <w:tcW w:w="1800" w:type="dxa"/>
+            <w:tcW w:w="2036" w:type="dxa"/>
             <w:gridSpan w:val="2"/>
             <w:tcBorders>
               <w:top w:val="single" w:sz="8" w:space="0" w:color="000000"/>
@@ -1107,16 +1142,7 @@
                 <w:sz w:val="16"/>
                 <w:szCs w:val="16"/>
               </w:rPr>
-              <w:t>${diasEjecucion}</w:t>
-            </w:r>
-            <w:r>
-              <w:rPr>
-                <w:rFonts w:eastAsia="Arial Narrow" w:cs="Arial Narrow" w:ascii="Arial Narrow" w:hAnsi="Arial Narrow"/>
-                <w:color w:val="000000"/>
-                <w:sz w:val="16"/>
-                <w:szCs w:val="16"/>
-              </w:rPr>
-              <w:t xml:space="preserve"> DÍAS</w:t>
+              <w:t>${diasEjecucion} DÍAS</w:t>
             </w:r>
           </w:p>
         </w:tc>
@@ -1150,7 +1176,29 @@
                 <w:sz w:val="16"/>
                 <w:szCs w:val="16"/>
               </w:rPr>
-              <w:t>5 DÍAS</w:t>
+              <w:t>${diasPreeliminar</w:t>
+            </w:r>
+          </w:p>
+          <w:p>
+            <w:pPr>
+              <w:pStyle w:val="Normal1"/>
+              <w:spacing w:lineRule="auto" w:line="276"/>
+              <w:jc w:val="center"/>
+              <w:rPr>
+                <w:rFonts w:ascii="Arial Narrow" w:hAnsi="Arial Narrow" w:eastAsia="Arial Narrow" w:cs="Arial Narrow"/>
+                <w:color w:val="000000"/>
+                <w:sz w:val="16"/>
+                <w:szCs w:val="16"/>
+              </w:rPr>
+            </w:pPr>
+            <w:r>
+              <w:rPr>
+                <w:rFonts w:eastAsia="Arial Narrow" w:cs="Arial Narrow" w:ascii="Arial Narrow" w:hAnsi="Arial Narrow"/>
+                <w:color w:val="000000"/>
+                <w:sz w:val="16"/>
+                <w:szCs w:val="16"/>
+              </w:rPr>
+              <w:t>} DÍAS</w:t>
             </w:r>
           </w:p>
         </w:tc>
@@ -1184,13 +1232,35 @@
                 <w:sz w:val="16"/>
                 <w:szCs w:val="16"/>
               </w:rPr>
-              <w:t>10 DÍAS</w:t>
+              <w:t>${diasDescargo</w:t>
+            </w:r>
+          </w:p>
+          <w:p>
+            <w:pPr>
+              <w:pStyle w:val="Normal1"/>
+              <w:spacing w:lineRule="auto" w:line="276"/>
+              <w:jc w:val="center"/>
+              <w:rPr>
+                <w:rFonts w:ascii="Arial Narrow" w:hAnsi="Arial Narrow" w:eastAsia="Arial Narrow" w:cs="Arial Narrow"/>
+                <w:color w:val="000000"/>
+                <w:sz w:val="16"/>
+                <w:szCs w:val="16"/>
+              </w:rPr>
+            </w:pPr>
+            <w:r>
+              <w:rPr>
+                <w:rFonts w:eastAsia="Arial Narrow" w:cs="Arial Narrow" w:ascii="Arial Narrow" w:hAnsi="Arial Narrow"/>
+                <w:color w:val="000000"/>
+                <w:sz w:val="16"/>
+                <w:szCs w:val="16"/>
+              </w:rPr>
+              <w:t>} DÍAS</w:t>
             </w:r>
           </w:p>
         </w:tc>
         <w:tc>
           <w:tcPr>
-            <w:tcW w:w="1800" w:type="dxa"/>
+            <w:tcW w:w="2014" w:type="dxa"/>
             <w:gridSpan w:val="2"/>
             <w:tcBorders>
               <w:top w:val="single" w:sz="8" w:space="0" w:color="000000"/>
@@ -1218,7 +1288,29 @@
                 <w:sz w:val="16"/>
                 <w:szCs w:val="16"/>
               </w:rPr>
-              <w:t>5 DÍAS</w:t>
+              <w:t>${diasDefinitivo</w:t>
+            </w:r>
+          </w:p>
+          <w:p>
+            <w:pPr>
+              <w:pStyle w:val="Normal1"/>
+              <w:spacing w:lineRule="auto" w:line="276"/>
+              <w:jc w:val="center"/>
+              <w:rPr>
+                <w:rFonts w:ascii="Arial Narrow" w:hAnsi="Arial Narrow" w:eastAsia="Arial Narrow" w:cs="Arial Narrow"/>
+                <w:color w:val="000000"/>
+                <w:sz w:val="16"/>
+                <w:szCs w:val="16"/>
+              </w:rPr>
+            </w:pPr>
+            <w:r>
+              <w:rPr>
+                <w:rFonts w:eastAsia="Arial Narrow" w:cs="Arial Narrow" w:ascii="Arial Narrow" w:hAnsi="Arial Narrow"/>
+                <w:color w:val="000000"/>
+                <w:sz w:val="16"/>
+                <w:szCs w:val="16"/>
+              </w:rPr>
+              <w:t>} DÍAS</w:t>
             </w:r>
           </w:p>
         </w:tc>
@@ -1498,8 +1590,12 @@
       </w:r>
     </w:p>
     <w:sectPr>
-      <w:headerReference w:type="default" r:id="rId2"/>
-      <w:footerReference w:type="default" r:id="rId3"/>
+      <w:headerReference w:type="even" r:id="rId2"/>
+      <w:headerReference w:type="default" r:id="rId3"/>
+      <w:headerReference w:type="first" r:id="rId4"/>
+      <w:footerReference w:type="even" r:id="rId5"/>
+      <w:footerReference w:type="default" r:id="rId6"/>
+      <w:footerReference w:type="first" r:id="rId7"/>
       <w:type w:val="nextPage"/>
       <w:pgSz w:w="12240" w:h="15840"/>
       <w:pgMar w:left="1701" w:right="1418" w:gutter="0" w:header="567" w:top="1418" w:footer="567" w:bottom="1134"/>
@@ -1513,6 +1609,87 @@
 </file>
 
 <file path=word/footer1.xml><?xml version="1.0" encoding="utf-8"?>
+<w:ftr xmlns:o="urn:schemas-microsoft-com:office:office" xmlns:r="http://schemas.openxmlformats.org/officeDocument/2006/relationships" xmlns:v="urn:schemas-microsoft-com:vml" xmlns:w="http://schemas.openxmlformats.org/wordprocessingml/2006/main" xmlns:w10="urn:schemas-microsoft-com:office:word" xmlns:wp="http://schemas.openxmlformats.org/drawingml/2006/wordprocessingDrawing" xmlns:wps="http://schemas.microsoft.com/office/word/2010/wordprocessingShape" xmlns:wpg="http://schemas.microsoft.com/office/word/2010/wordprocessingGroup" xmlns:mc="http://schemas.openxmlformats.org/markup-compatibility/2006" xmlns:wp14="http://schemas.microsoft.com/office/word/2010/wordprocessingDrawing" xmlns:w14="http://schemas.microsoft.com/office/word/2010/wordml" xmlns:w15="http://schemas.microsoft.com/office/word/2012/wordml" mc:Ignorable="w14 wp14 w15">
+  <w:p>
+    <w:pPr>
+      <w:pStyle w:val="Footer"/>
+      <w:rPr/>
+    </w:pPr>
+    <w:r>
+      <w:rPr/>
+    </w:r>
+  </w:p>
+</w:ftr>
+</file>
+
+<file path=word/footer2.xml><?xml version="1.0" encoding="utf-8"?>
+<w:ftr xmlns:o="urn:schemas-microsoft-com:office:office" xmlns:r="http://schemas.openxmlformats.org/officeDocument/2006/relationships" xmlns:v="urn:schemas-microsoft-com:vml" xmlns:w="http://schemas.openxmlformats.org/wordprocessingml/2006/main" xmlns:w10="urn:schemas-microsoft-com:office:word" xmlns:wp="http://schemas.openxmlformats.org/drawingml/2006/wordprocessingDrawing" xmlns:wps="http://schemas.microsoft.com/office/word/2010/wordprocessingShape" xmlns:wpg="http://schemas.microsoft.com/office/word/2010/wordprocessingGroup" xmlns:mc="http://schemas.openxmlformats.org/markup-compatibility/2006" xmlns:wp14="http://schemas.microsoft.com/office/word/2010/wordprocessingDrawing" xmlns:w14="http://schemas.microsoft.com/office/word/2010/wordml" xmlns:w15="http://schemas.microsoft.com/office/word/2012/wordml" mc:Ignorable="w14 wp14 w15">
+  <w:p>
+    <w:pPr>
+      <w:pStyle w:val="Normal1"/>
+      <w:jc w:val="center"/>
+      <w:rPr>
+        <w:rFonts w:ascii="Arial Narrow" w:hAnsi="Arial Narrow" w:eastAsia="Arial Narrow" w:cs="Arial Narrow"/>
+        <w:color w:val="404040"/>
+        <w:sz w:val="16"/>
+        <w:szCs w:val="16"/>
+      </w:rPr>
+    </w:pPr>
+    <w:r>
+      <w:rPr>
+        <w:rFonts w:eastAsia="Arial Narrow" w:cs="Arial Narrow" w:ascii="Arial Narrow" w:hAnsi="Arial Narrow"/>
+        <w:color w:val="404040"/>
+        <w:sz w:val="16"/>
+        <w:szCs w:val="16"/>
+      </w:rPr>
+      <w:t>___________________________________________________________________________________________</w:t>
+    </w:r>
+  </w:p>
+  <w:p>
+    <w:pPr>
+      <w:pStyle w:val="Normal1"/>
+      <w:jc w:val="center"/>
+      <w:rPr>
+        <w:rFonts w:ascii="Arial Narrow" w:hAnsi="Arial Narrow" w:eastAsia="Arial Narrow" w:cs="Arial Narrow"/>
+        <w:color w:val="404040"/>
+        <w:sz w:val="16"/>
+        <w:szCs w:val="16"/>
+      </w:rPr>
+    </w:pPr>
+    <w:r>
+      <w:rPr>
+        <w:rFonts w:eastAsia="Arial Narrow" w:cs="Arial Narrow" w:ascii="Arial Narrow" w:hAnsi="Arial Narrow"/>
+        <w:color w:val="404040"/>
+        <w:sz w:val="16"/>
+        <w:szCs w:val="16"/>
+      </w:rPr>
+      <w:t>Av. Libertador, Edificio NEA CANTV, Piso 5  ala Norte, Caracas-Venezuela. Teléfonos: (0212) 500.7708.</w:t>
+    </w:r>
+  </w:p>
+  <w:p>
+    <w:pPr>
+      <w:pStyle w:val="Normal1"/>
+      <w:jc w:val="center"/>
+      <w:rPr>
+        <w:rFonts w:ascii="Arial Narrow" w:hAnsi="Arial Narrow" w:eastAsia="Arial Narrow" w:cs="Arial Narrow"/>
+        <w:sz w:val="16"/>
+        <w:szCs w:val="16"/>
+      </w:rPr>
+    </w:pPr>
+    <w:r>
+      <w:rPr>
+        <w:rFonts w:eastAsia="Arial Narrow" w:cs="Arial Narrow" w:ascii="Arial Narrow" w:hAnsi="Arial Narrow"/>
+        <w:color w:val="404040"/>
+        <w:sz w:val="16"/>
+        <w:szCs w:val="16"/>
+      </w:rPr>
+      <w:t>Unidad de Auditoría Interna</w:t>
+    </w:r>
+  </w:p>
+</w:ftr>
+</file>
+
+<file path=word/footer3.xml><?xml version="1.0" encoding="utf-8"?>
 <w:ftr xmlns:o="urn:schemas-microsoft-com:office:office" xmlns:r="http://schemas.openxmlformats.org/officeDocument/2006/relationships" xmlns:v="urn:schemas-microsoft-com:vml" xmlns:w="http://schemas.openxmlformats.org/wordprocessingml/2006/main" xmlns:w10="urn:schemas-microsoft-com:office:word" xmlns:wp="http://schemas.openxmlformats.org/drawingml/2006/wordprocessingDrawing" xmlns:wps="http://schemas.microsoft.com/office/word/2010/wordprocessingShape" xmlns:wpg="http://schemas.microsoft.com/office/word/2010/wordprocessingGroup" xmlns:mc="http://schemas.openxmlformats.org/markup-compatibility/2006" xmlns:wp14="http://schemas.microsoft.com/office/word/2010/wordprocessingDrawing" xmlns:w14="http://schemas.microsoft.com/office/word/2010/wordml" xmlns:w15="http://schemas.microsoft.com/office/word/2012/wordml" mc:Ignorable="w14 wp14 w15">
   <w:p>
     <w:pPr>
@@ -1583,12 +1760,25 @@
 <w:hdr xmlns:o="urn:schemas-microsoft-com:office:office" xmlns:r="http://schemas.openxmlformats.org/officeDocument/2006/relationships" xmlns:v="urn:schemas-microsoft-com:vml" xmlns:w="http://schemas.openxmlformats.org/wordprocessingml/2006/main" xmlns:w10="urn:schemas-microsoft-com:office:word" xmlns:wp="http://schemas.openxmlformats.org/drawingml/2006/wordprocessingDrawing" xmlns:wps="http://schemas.microsoft.com/office/word/2010/wordprocessingShape" xmlns:wpg="http://schemas.microsoft.com/office/word/2010/wordprocessingGroup" xmlns:mc="http://schemas.openxmlformats.org/markup-compatibility/2006" xmlns:wp14="http://schemas.microsoft.com/office/word/2010/wordprocessingDrawing" xmlns:w14="http://schemas.microsoft.com/office/word/2010/wordml" xmlns:w15="http://schemas.microsoft.com/office/word/2012/wordml" mc:Ignorable="w14 wp14 w15">
   <w:p>
     <w:pPr>
+      <w:pStyle w:val="Header"/>
+      <w:rPr/>
+    </w:pPr>
+    <w:r>
+      <w:rPr/>
+    </w:r>
+  </w:p>
+</w:hdr>
+</file>
+
+<file path=word/header2.xml><?xml version="1.0" encoding="utf-8"?>
+<w:hdr xmlns:o="urn:schemas-microsoft-com:office:office" xmlns:r="http://schemas.openxmlformats.org/officeDocument/2006/relationships" xmlns:v="urn:schemas-microsoft-com:vml" xmlns:w="http://schemas.openxmlformats.org/wordprocessingml/2006/main" xmlns:w10="urn:schemas-microsoft-com:office:word" xmlns:wp="http://schemas.openxmlformats.org/drawingml/2006/wordprocessingDrawing" xmlns:wps="http://schemas.microsoft.com/office/word/2010/wordprocessingShape" xmlns:wpg="http://schemas.microsoft.com/office/word/2010/wordprocessingGroup" xmlns:mc="http://schemas.openxmlformats.org/markup-compatibility/2006" xmlns:wp14="http://schemas.microsoft.com/office/word/2010/wordprocessingDrawing" xmlns:w14="http://schemas.microsoft.com/office/word/2010/wordml" xmlns:w15="http://schemas.microsoft.com/office/word/2012/wordml" mc:Ignorable="w14 wp14 w15">
+  <w:p>
+    <w:pPr>
       <w:pStyle w:val="Normal1"/>
       <w:keepNext w:val="false"/>
       <w:keepLines w:val="false"/>
       <w:pageBreakBefore w:val="false"/>
       <w:widowControl/>
-      <w:pBdr/>
       <w:shd w:val="clear" w:fill="auto"/>
       <w:tabs>
         <w:tab w:val="clear" w:pos="720"/>
@@ -1632,6 +1822,87 @@
               <pic:pic xmlns:pic="http://schemas.openxmlformats.org/drawingml/2006/picture">
                 <pic:nvPicPr>
                   <pic:cNvPr id="1" name="image1.png" descr="D:\Usuarios\ygutie03\AppData\Local\Microsoft\Windows\Temporary Internet Files\Content.Outlook\HM7CAKXI\Nuevo Cintillo Institucional.png"/>
+                  <pic:cNvPicPr>
+                    <a:picLocks noChangeAspect="1" noChangeArrowheads="1"/>
+                  </pic:cNvPicPr>
+                </pic:nvPicPr>
+                <pic:blipFill>
+                  <a:blip r:embed="rId1"/>
+                  <a:stretch>
+                    <a:fillRect/>
+                  </a:stretch>
+                </pic:blipFill>
+                <pic:spPr bwMode="auto">
+                  <a:xfrm>
+                    <a:off x="0" y="0"/>
+                    <a:ext cx="5793105" cy="400685"/>
+                  </a:xfrm>
+                  <a:prstGeom prst="rect">
+                    <a:avLst/>
+                  </a:prstGeom>
+                </pic:spPr>
+              </pic:pic>
+            </a:graphicData>
+          </a:graphic>
+        </wp:inline>
+      </w:drawing>
+    </w:r>
+  </w:p>
+</w:hdr>
+</file>
+
+<file path=word/header3.xml><?xml version="1.0" encoding="utf-8"?>
+<w:hdr xmlns:o="urn:schemas-microsoft-com:office:office" xmlns:r="http://schemas.openxmlformats.org/officeDocument/2006/relationships" xmlns:v="urn:schemas-microsoft-com:vml" xmlns:w="http://schemas.openxmlformats.org/wordprocessingml/2006/main" xmlns:w10="urn:schemas-microsoft-com:office:word" xmlns:wp="http://schemas.openxmlformats.org/drawingml/2006/wordprocessingDrawing" xmlns:wps="http://schemas.microsoft.com/office/word/2010/wordprocessingShape" xmlns:wpg="http://schemas.microsoft.com/office/word/2010/wordprocessingGroup" xmlns:mc="http://schemas.openxmlformats.org/markup-compatibility/2006" xmlns:wp14="http://schemas.microsoft.com/office/word/2010/wordprocessingDrawing" xmlns:w14="http://schemas.microsoft.com/office/word/2010/wordml" xmlns:w15="http://schemas.microsoft.com/office/word/2012/wordml" mc:Ignorable="w14 wp14 w15">
+  <w:p>
+    <w:pPr>
+      <w:pStyle w:val="Normal1"/>
+      <w:keepNext w:val="false"/>
+      <w:keepLines w:val="false"/>
+      <w:pageBreakBefore w:val="false"/>
+      <w:widowControl/>
+      <w:shd w:val="clear" w:fill="auto"/>
+      <w:tabs>
+        <w:tab w:val="clear" w:pos="720"/>
+        <w:tab w:val="center" w:pos="4419" w:leader="none"/>
+        <w:tab w:val="right" w:pos="8838" w:leader="none"/>
+      </w:tabs>
+      <w:spacing w:lineRule="auto" w:line="240" w:before="0" w:after="0"/>
+      <w:ind w:hanging="0" w:left="0" w:right="0"/>
+      <w:jc w:val="left"/>
+      <w:rPr>
+        <w:rFonts w:ascii="Times New Roman" w:hAnsi="Times New Roman" w:eastAsia="Times New Roman" w:cs="Times New Roman"/>
+        <w:b w:val="false"/>
+        <w:i w:val="false"/>
+        <w:i w:val="false"/>
+        <w:caps w:val="false"/>
+        <w:smallCaps w:val="false"/>
+        <w:strike w:val="false"/>
+        <w:dstrike w:val="false"/>
+        <w:color w:val="000000"/>
+        <w:position w:val="0"/>
+        <w:sz w:val="24"/>
+        <w:sz w:val="24"/>
+        <w:szCs w:val="24"/>
+        <w:u w:val="none"/>
+        <w:shd w:fill="auto" w:val="clear"/>
+        <w:vertAlign w:val="baseline"/>
+      </w:rPr>
+    </w:pPr>
+    <w:r>
+      <w:rPr/>
+      <w:drawing>
+        <wp:inline distT="0" distB="0" distL="0" distR="0">
+          <wp:extent cx="5793105" cy="400685"/>
+          <wp:effectExtent l="0" t="0" r="0" b="0"/>
+          <wp:docPr id="2" name="image1.png" descr="D:\Usuarios\ygutie03\AppData\Local\Microsoft\Windows\Temporary Internet Files\Content.Outlook\HM7CAKXI\Nuevo Cintillo Institucional.png"/>
+          <wp:cNvGraphicFramePr>
+            <a:graphicFrameLocks xmlns:a="http://schemas.openxmlformats.org/drawingml/2006/main" noChangeAspect="1"/>
+          </wp:cNvGraphicFramePr>
+          <a:graphic xmlns:a="http://schemas.openxmlformats.org/drawingml/2006/main">
+            <a:graphicData uri="http://schemas.openxmlformats.org/drawingml/2006/picture">
+              <pic:pic xmlns:pic="http://schemas.openxmlformats.org/drawingml/2006/picture">
+                <pic:nvPicPr>
+                  <pic:cNvPr id="2" name="image1.png" descr="D:\Usuarios\ygutie03\AppData\Local\Microsoft\Windows\Temporary Internet Files\Content.Outlook\HM7CAKXI\Nuevo Cintillo Institucional.png"/>
                   <pic:cNvPicPr>
                     <a:picLocks noChangeAspect="1" noChangeArrowheads="1"/>
                   </pic:cNvPicPr>
@@ -1684,6 +1955,7 @@
     <w:rsid w:val="00af46ed"/>
     <w:pPr>
       <w:widowControl/>
+      <w:suppressAutoHyphens w:val="true"/>
       <w:bidi w:val="0"/>
       <w:spacing w:before="0" w:after="0"/>
       <w:jc w:val="left"/>
@@ -1694,7 +1966,7 @@
       <w:kern w:val="0"/>
       <w:sz w:val="24"/>
       <w:szCs w:val="24"/>
-      <w:lang w:eastAsia="es-ES" w:val="es-VE" w:bidi="hi-IN"/>
+      <w:lang w:val="es-VE" w:eastAsia="es-ES" w:bidi="hi-IN"/>
     </w:rPr>
   </w:style>
   <w:style w:type="paragraph" w:styleId="Heading1">
@@ -2029,6 +2301,7 @@
     <w:qFormat/>
     <w:pPr>
       <w:widowControl/>
+      <w:suppressAutoHyphens w:val="true"/>
       <w:bidi w:val="0"/>
       <w:spacing w:before="0" w:after="0"/>
       <w:jc w:val="left"/>
@@ -2155,12 +2428,12 @@
       <w:jc w:val="left"/>
     </w:pPr>
     <w:rPr>
-      <w:rFonts w:eastAsia="DejaVu Sans" w:cs="FreeSans" w:ascii="Times New Roman" w:hAnsi="Times New Roman"/>
+      <w:rFonts w:ascii="Times New Roman" w:hAnsi="Times New Roman" w:eastAsia="DejaVu Sans" w:cs="FreeSans"/>
       <w:color w:val="auto"/>
       <w:kern w:val="0"/>
       <w:sz w:val="24"/>
       <w:szCs w:val="24"/>
-      <w:lang w:eastAsia="zh-CN" w:bidi="hi-IN" w:val="es-VE"/>
+      <w:lang w:val="es-VE" w:eastAsia="zh-CN" w:bidi="hi-IN"/>
     </w:rPr>
   </w:style>
   <w:style w:type="paragraph" w:styleId="NoSpacing">
@@ -2170,6 +2443,7 @@
     <w:rsid w:val="00fc5794"/>
     <w:pPr>
       <w:widowControl/>
+      <w:suppressAutoHyphens w:val="true"/>
       <w:bidi w:val="0"/>
       <w:spacing w:before="0" w:after="0"/>
       <w:jc w:val="left"/>
@@ -2180,7 +2454,7 @@
       <w:kern w:val="0"/>
       <w:sz w:val="24"/>
       <w:szCs w:val="24"/>
-      <w:lang w:eastAsia="es-ES" w:val="es-VE" w:bidi="hi-IN"/>
+      <w:lang w:val="es-VE" w:eastAsia="es-ES" w:bidi="hi-IN"/>
     </w:rPr>
   </w:style>
   <w:style w:type="paragraph" w:styleId="Encabezado7" w:customStyle="1">
@@ -2253,6 +2527,7 @@
     <w:rsid w:val="004013f1"/>
     <w:pPr>
       <w:widowControl/>
+      <w:suppressAutoHyphens w:val="true"/>
       <w:bidi w:val="0"/>
       <w:spacing w:before="0" w:after="0"/>
       <w:jc w:val="left"/>

</xml_diff>